<commit_message>
Criando metodos dos verbos POST,PUT,DELETE
</commit_message>
<xml_diff>
--- a/API_RESTFULL_SPRINGBOOT_03.docx
+++ b/API_RESTFULL_SPRINGBOOT_03.docx
@@ -52,21 +52,7 @@
           <w:b/>
           <w:bCs/>
         </w:rPr>
-        <w:t xml:space="preserve">- </w:t>
-      </w:r>
-      <w:r>
-        <w:rPr>
-          <w:b/>
-          <w:bCs/>
-        </w:rPr>
-        <w:t>Criar nova classe de controle</w:t>
-      </w:r>
-      <w:r>
-        <w:rPr>
-          <w:b/>
-          <w:bCs/>
-        </w:rPr>
-        <w:t>:</w:t>
+        <w:t>- Criação de API get Com Controller, Model e Service inicial, sem acesso a banco:</w:t>
       </w:r>
     </w:p>
     <w:p>
@@ -80,30 +66,13 @@
           <w:bCs/>
         </w:rPr>
       </w:pPr>
-    </w:p>
-    <w:p>
-      <w:pPr>
-        <w:autoSpaceDE w:val="0"/>
-        <w:autoSpaceDN w:val="0"/>
-        <w:adjustRightInd w:val="0"/>
-        <w:spacing w:after="0" w:line="240" w:lineRule="auto"/>
-        <w:rPr>
-          <w:rFonts w:ascii="Consolas" w:hAnsi="Consolas" w:cs="Consolas"/>
-          <w:color w:val="000000"/>
-          <w:sz w:val="20"/>
-          <w:szCs w:val="20"/>
-          <w:shd w:val="clear" w:color="auto" w:fill="D4D4D4"/>
-        </w:rPr>
-      </w:pPr>
       <w:r>
         <w:rPr>
-          <w:rFonts w:ascii="Consolas" w:hAnsi="Consolas" w:cs="Consolas"/>
-          <w:color w:val="000000"/>
-          <w:sz w:val="20"/>
-          <w:szCs w:val="20"/>
-          <w:shd w:val="clear" w:color="auto" w:fill="D4D4D4"/>
-        </w:rPr>
-        <w:t>MathController</w:t>
+          <w:b/>
+          <w:bCs/>
+        </w:rPr>
+        <w:tab/>
+        <w:t>- Criado controller person.</w:t>
       </w:r>
     </w:p>
     <w:p>
@@ -113,47 +82,17 @@
         <w:adjustRightInd w:val="0"/>
         <w:spacing w:after="0" w:line="240" w:lineRule="auto"/>
         <w:rPr>
-          <w:rFonts w:ascii="Consolas" w:hAnsi="Consolas" w:cs="Consolas"/>
-          <w:color w:val="000000"/>
-          <w:sz w:val="20"/>
-          <w:szCs w:val="20"/>
-          <w:shd w:val="clear" w:color="auto" w:fill="D4D4D4"/>
-        </w:rPr>
-      </w:pPr>
-    </w:p>
-    <w:p>
-      <w:pPr>
-        <w:autoSpaceDE w:val="0"/>
-        <w:autoSpaceDN w:val="0"/>
-        <w:adjustRightInd w:val="0"/>
-        <w:spacing w:after="0" w:line="240" w:lineRule="auto"/>
-        <w:rPr>
-          <w:rFonts w:ascii="Consolas" w:hAnsi="Consolas" w:cs="Consolas"/>
-          <w:color w:val="000000"/>
-          <w:sz w:val="20"/>
-          <w:szCs w:val="20"/>
-          <w:shd w:val="clear" w:color="auto" w:fill="D4D4D4"/>
+          <w:b/>
+          <w:bCs/>
         </w:rPr>
       </w:pPr>
       <w:r>
         <w:rPr>
-          <w:rFonts w:ascii="Consolas" w:hAnsi="Consolas" w:cs="Consolas"/>
-          <w:color w:val="000000"/>
-          <w:sz w:val="20"/>
-          <w:szCs w:val="20"/>
-          <w:shd w:val="clear" w:color="auto" w:fill="D4D4D4"/>
-        </w:rPr>
-        <w:t>Executar aplicação</w:t>
-      </w:r>
-      <w:r>
-        <w:rPr>
-          <w:rFonts w:ascii="Consolas" w:hAnsi="Consolas" w:cs="Consolas"/>
-          <w:color w:val="000000"/>
-          <w:sz w:val="20"/>
-          <w:szCs w:val="20"/>
-          <w:shd w:val="clear" w:color="auto" w:fill="D4D4D4"/>
-        </w:rPr>
-        <w:t>:</w:t>
+          <w:b/>
+          <w:bCs/>
+        </w:rPr>
+        <w:tab/>
+        <w:t>- Criado model person.</w:t>
       </w:r>
     </w:p>
     <w:p>
@@ -163,281 +102,19 @@
         <w:adjustRightInd w:val="0"/>
         <w:spacing w:after="0" w:line="240" w:lineRule="auto"/>
         <w:rPr>
-          <w:rFonts w:ascii="Consolas" w:hAnsi="Consolas" w:cs="Consolas"/>
-          <w:color w:val="000000"/>
-          <w:sz w:val="20"/>
-          <w:szCs w:val="20"/>
-          <w:shd w:val="clear" w:color="auto" w:fill="D4D4D4"/>
-        </w:rPr>
-      </w:pPr>
-    </w:p>
-    <w:p>
-      <w:pPr>
-        <w:autoSpaceDE w:val="0"/>
-        <w:autoSpaceDN w:val="0"/>
-        <w:adjustRightInd w:val="0"/>
-        <w:spacing w:after="0" w:line="240" w:lineRule="auto"/>
-        <w:rPr>
-          <w:rFonts w:ascii="Consolas" w:hAnsi="Consolas" w:cs="Consolas"/>
-          <w:color w:val="000000"/>
-          <w:sz w:val="20"/>
-          <w:szCs w:val="20"/>
-          <w:shd w:val="clear" w:color="auto" w:fill="D4D4D4"/>
-        </w:rPr>
-      </w:pPr>
-      <w:hyperlink r:id="rId4" w:history="1">
-        <w:r>
-          <w:rPr>
-            <w:rStyle w:val="Hyperlink"/>
-            <w:rFonts w:ascii="Consolas" w:hAnsi="Consolas" w:cs="Consolas"/>
-            <w:sz w:val="20"/>
-            <w:szCs w:val="20"/>
-            <w:shd w:val="clear" w:color="auto" w:fill="D4D4D4"/>
-          </w:rPr>
-          <w:t>http://localhost:8080/sum/8/9</w:t>
-        </w:r>
-      </w:hyperlink>
-    </w:p>
-    <w:p>
-      <w:pPr>
-        <w:autoSpaceDE w:val="0"/>
-        <w:autoSpaceDN w:val="0"/>
-        <w:adjustRightInd w:val="0"/>
-        <w:spacing w:after="0" w:line="240" w:lineRule="auto"/>
-        <w:rPr>
-          <w:rFonts w:ascii="Consolas" w:hAnsi="Consolas" w:cs="Consolas"/>
-          <w:color w:val="000000"/>
-          <w:sz w:val="20"/>
-          <w:szCs w:val="20"/>
-          <w:shd w:val="clear" w:color="auto" w:fill="D4D4D4"/>
-        </w:rPr>
-      </w:pPr>
-    </w:p>
-    <w:p>
-      <w:pPr>
-        <w:autoSpaceDE w:val="0"/>
-        <w:autoSpaceDN w:val="0"/>
-        <w:adjustRightInd w:val="0"/>
-        <w:spacing w:after="0" w:line="240" w:lineRule="auto"/>
-        <w:rPr>
-          <w:rFonts w:ascii="Consolas" w:hAnsi="Consolas" w:cs="Consolas"/>
-          <w:b/>
-          <w:bCs/>
-          <w:color w:val="000000"/>
-          <w:sz w:val="20"/>
-          <w:szCs w:val="20"/>
-          <w:shd w:val="clear" w:color="auto" w:fill="D4D4D4"/>
+          <w:b/>
+          <w:bCs/>
+          <w:u w:val="single"/>
         </w:rPr>
       </w:pPr>
       <w:r>
         <w:rPr>
-          <w:rFonts w:ascii="Consolas" w:hAnsi="Consolas" w:cs="Consolas"/>
-          <w:b/>
-          <w:bCs/>
-          <w:color w:val="000000"/>
-          <w:sz w:val="20"/>
-          <w:szCs w:val="20"/>
-          <w:shd w:val="clear" w:color="auto" w:fill="D4D4D4"/>
-        </w:rPr>
-        <w:t>- Criado Classes de controle de Exceção:</w:t>
+          <w:b/>
+          <w:bCs/>
+        </w:rPr>
+        <w:tab/>
+        <w:t>- Criado servisse person.</w:t>
       </w:r>
-    </w:p>
-    <w:p>
-      <w:pPr>
-        <w:autoSpaceDE w:val="0"/>
-        <w:autoSpaceDN w:val="0"/>
-        <w:adjustRightInd w:val="0"/>
-        <w:spacing w:after="0" w:line="240" w:lineRule="auto"/>
-        <w:rPr>
-          <w:rFonts w:ascii="Consolas" w:hAnsi="Consolas" w:cs="Consolas"/>
-          <w:color w:val="000000"/>
-          <w:sz w:val="20"/>
-          <w:szCs w:val="20"/>
-          <w:shd w:val="clear" w:color="auto" w:fill="D4D4D4"/>
-        </w:rPr>
-      </w:pPr>
-    </w:p>
-    <w:p>
-      <w:pPr>
-        <w:autoSpaceDE w:val="0"/>
-        <w:autoSpaceDN w:val="0"/>
-        <w:adjustRightInd w:val="0"/>
-        <w:spacing w:after="0" w:line="240" w:lineRule="auto"/>
-        <w:rPr>
-          <w:rFonts w:ascii="Consolas" w:hAnsi="Consolas" w:cs="Consolas"/>
-          <w:color w:val="000000"/>
-          <w:sz w:val="20"/>
-          <w:szCs w:val="20"/>
-          <w:shd w:val="clear" w:color="auto" w:fill="D4D4D4"/>
-        </w:rPr>
-      </w:pPr>
-      <w:r>
-        <w:rPr>
-          <w:noProof/>
-        </w:rPr>
-        <w:drawing>
-          <wp:inline distT="0" distB="0" distL="0" distR="0" wp14:anchorId="4FB97755" wp14:editId="1923DD69">
-            <wp:extent cx="3276600" cy="866775"/>
-            <wp:effectExtent l="0" t="0" r="0" b="9525"/>
-            <wp:docPr id="1" name="Imagem 1"/>
-            <wp:cNvGraphicFramePr>
-              <a:graphicFrameLocks xmlns:a="http://schemas.openxmlformats.org/drawingml/2006/main" noChangeAspect="1"/>
-            </wp:cNvGraphicFramePr>
-            <a:graphic xmlns:a="http://schemas.openxmlformats.org/drawingml/2006/main">
-              <a:graphicData uri="http://schemas.openxmlformats.org/drawingml/2006/picture">
-                <pic:pic xmlns:pic="http://schemas.openxmlformats.org/drawingml/2006/picture">
-                  <pic:nvPicPr>
-                    <pic:cNvPr id="1" name=""/>
-                    <pic:cNvPicPr/>
-                  </pic:nvPicPr>
-                  <pic:blipFill>
-                    <a:blip r:embed="rId5"/>
-                    <a:stretch>
-                      <a:fillRect/>
-                    </a:stretch>
-                  </pic:blipFill>
-                  <pic:spPr>
-                    <a:xfrm>
-                      <a:off x="0" y="0"/>
-                      <a:ext cx="3276600" cy="866775"/>
-                    </a:xfrm>
-                    <a:prstGeom prst="rect">
-                      <a:avLst/>
-                    </a:prstGeom>
-                  </pic:spPr>
-                </pic:pic>
-              </a:graphicData>
-            </a:graphic>
-          </wp:inline>
-        </w:drawing>
-      </w:r>
-    </w:p>
-    <w:p>
-      <w:pPr>
-        <w:autoSpaceDE w:val="0"/>
-        <w:autoSpaceDN w:val="0"/>
-        <w:adjustRightInd w:val="0"/>
-        <w:spacing w:after="0" w:line="240" w:lineRule="auto"/>
-        <w:rPr>
-          <w:rFonts w:ascii="Consolas" w:hAnsi="Consolas" w:cs="Consolas"/>
-          <w:color w:val="000000"/>
-          <w:sz w:val="20"/>
-          <w:szCs w:val="20"/>
-          <w:shd w:val="clear" w:color="auto" w:fill="D4D4D4"/>
-        </w:rPr>
-      </w:pPr>
-      <w:hyperlink r:id="rId6" w:history="1">
-        <w:r>
-          <w:rPr>
-            <w:rStyle w:val="Hyperlink"/>
-            <w:rFonts w:ascii="Consolas" w:hAnsi="Consolas" w:cs="Consolas"/>
-            <w:sz w:val="20"/>
-            <w:szCs w:val="20"/>
-            <w:shd w:val="clear" w:color="auto" w:fill="D4D4D4"/>
-          </w:rPr>
-          <w:t>http://localhost:8080/sum/</w:t>
-        </w:r>
-        <w:r>
-          <w:rPr>
-            <w:rStyle w:val="Hyperlink"/>
-            <w:rFonts w:ascii="Consolas" w:hAnsi="Consolas" w:cs="Consolas"/>
-            <w:sz w:val="20"/>
-            <w:szCs w:val="20"/>
-            <w:shd w:val="clear" w:color="auto" w:fill="D4D4D4"/>
-          </w:rPr>
-          <w:t>A</w:t>
-        </w:r>
-        <w:r>
-          <w:rPr>
-            <w:rStyle w:val="Hyperlink"/>
-            <w:rFonts w:ascii="Consolas" w:hAnsi="Consolas" w:cs="Consolas"/>
-            <w:sz w:val="20"/>
-            <w:szCs w:val="20"/>
-            <w:shd w:val="clear" w:color="auto" w:fill="D4D4D4"/>
-          </w:rPr>
-          <w:t>/9</w:t>
-        </w:r>
-      </w:hyperlink>
-    </w:p>
-    <w:p>
-      <w:pPr>
-        <w:autoSpaceDE w:val="0"/>
-        <w:autoSpaceDN w:val="0"/>
-        <w:adjustRightInd w:val="0"/>
-        <w:spacing w:after="0" w:line="240" w:lineRule="auto"/>
-        <w:rPr>
-          <w:rFonts w:ascii="Consolas" w:hAnsi="Consolas" w:cs="Consolas"/>
-          <w:color w:val="000000"/>
-          <w:sz w:val="20"/>
-          <w:szCs w:val="20"/>
-          <w:shd w:val="clear" w:color="auto" w:fill="D4D4D4"/>
-        </w:rPr>
-      </w:pPr>
-    </w:p>
-    <w:p>
-      <w:pPr>
-        <w:autoSpaceDE w:val="0"/>
-        <w:autoSpaceDN w:val="0"/>
-        <w:adjustRightInd w:val="0"/>
-        <w:spacing w:after="0" w:line="240" w:lineRule="auto"/>
-        <w:rPr>
-          <w:rFonts w:ascii="Consolas" w:hAnsi="Consolas" w:cs="Consolas"/>
-          <w:color w:val="000000"/>
-          <w:sz w:val="20"/>
-          <w:szCs w:val="20"/>
-          <w:shd w:val="clear" w:color="auto" w:fill="D4D4D4"/>
-        </w:rPr>
-      </w:pPr>
-      <w:r>
-        <w:rPr>
-          <w:rFonts w:ascii="Consolas" w:hAnsi="Consolas" w:cs="Consolas"/>
-          <w:color w:val="000000"/>
-          <w:sz w:val="20"/>
-          <w:szCs w:val="20"/>
-          <w:shd w:val="clear" w:color="auto" w:fill="D4D4D4"/>
-        </w:rPr>
-        <w:t>- Implementação dos métodos da classe de controller</w:t>
-      </w:r>
-    </w:p>
-    <w:p>
-      <w:pPr>
-        <w:autoSpaceDE w:val="0"/>
-        <w:autoSpaceDN w:val="0"/>
-        <w:adjustRightInd w:val="0"/>
-        <w:spacing w:after="0" w:line="240" w:lineRule="auto"/>
-        <w:rPr>
-          <w:rFonts w:ascii="Consolas" w:hAnsi="Consolas" w:cs="Consolas"/>
-          <w:color w:val="000000"/>
-          <w:sz w:val="20"/>
-          <w:szCs w:val="20"/>
-          <w:shd w:val="clear" w:color="auto" w:fill="D4D4D4"/>
-        </w:rPr>
-      </w:pPr>
-      <w:r>
-        <w:rPr>
-          <w:rFonts w:ascii="Consolas" w:hAnsi="Consolas" w:cs="Consolas"/>
-          <w:color w:val="000000"/>
-          <w:sz w:val="20"/>
-          <w:szCs w:val="20"/>
-          <w:shd w:val="clear" w:color="auto" w:fill="D4D4D4"/>
-        </w:rPr>
-        <w:t>- Organização do código em pacotes e classes</w:t>
-      </w:r>
-    </w:p>
-    <w:p>
-      <w:pPr>
-        <w:autoSpaceDE w:val="0"/>
-        <w:autoSpaceDN w:val="0"/>
-        <w:adjustRightInd w:val="0"/>
-        <w:spacing w:after="0" w:line="240" w:lineRule="auto"/>
-        <w:rPr>
-          <w:rFonts w:ascii="Consolas" w:hAnsi="Consolas" w:cs="Consolas"/>
-          <w:color w:val="000000"/>
-          <w:sz w:val="20"/>
-          <w:szCs w:val="20"/>
-          <w:shd w:val="clear" w:color="auto" w:fill="D4D4D4"/>
-        </w:rPr>
-      </w:pPr>
     </w:p>
     <w:sectPr>
       <w:pgSz w:w="11906" w:h="16838"/>

</xml_diff>

<commit_message>
Criação da persistencia no banco de dados
</commit_message>
<xml_diff>
--- a/API_RESTFULL_SPRINGBOOT_03.docx
+++ b/API_RESTFULL_SPRINGBOOT_03.docx
@@ -113,7 +113,38 @@
           <w:bCs/>
         </w:rPr>
         <w:tab/>
-        <w:t>- Criado servisse person.</w:t>
+        <w:t xml:space="preserve">- Criado </w:t>
+      </w:r>
+      <w:r>
+        <w:rPr>
+          <w:b/>
+          <w:bCs/>
+          <w:u w:val="single"/>
+        </w:rPr>
+        <w:t>servi</w:t>
+      </w:r>
+      <w:r>
+        <w:rPr>
+          <w:b/>
+          <w:bCs/>
+          <w:u w:val="single"/>
+        </w:rPr>
+        <w:t>c</w:t>
+      </w:r>
+      <w:r>
+        <w:rPr>
+          <w:b/>
+          <w:bCs/>
+          <w:u w:val="single"/>
+        </w:rPr>
+        <w:t>e</w:t>
+      </w:r>
+      <w:r>
+        <w:rPr>
+          <w:b/>
+          <w:bCs/>
+        </w:rPr>
+        <w:t xml:space="preserve"> person.</w:t>
       </w:r>
     </w:p>
     <w:sectPr>

</xml_diff>

<commit_message>
Implementação do VO, Dozer e teste do dozer.
</commit_message>
<xml_diff>
--- a/API_RESTFULL_SPRINGBOOT_03.docx
+++ b/API_RESTFULL_SPRINGBOOT_03.docx
@@ -104,7 +104,6 @@
         <w:rPr>
           <w:b/>
           <w:bCs/>
-          <w:u w:val="single"/>
         </w:rPr>
       </w:pPr>
       <w:r>
@@ -145,6 +144,153 @@
           <w:bCs/>
         </w:rPr>
         <w:t xml:space="preserve"> person.</w:t>
+      </w:r>
+    </w:p>
+    <w:p>
+      <w:pPr>
+        <w:autoSpaceDE w:val="0"/>
+        <w:autoSpaceDN w:val="0"/>
+        <w:adjustRightInd w:val="0"/>
+        <w:spacing w:after="0" w:line="240" w:lineRule="auto"/>
+        <w:rPr>
+          <w:b/>
+          <w:bCs/>
+        </w:rPr>
+      </w:pPr>
+    </w:p>
+    <w:p>
+      <w:pPr>
+        <w:autoSpaceDE w:val="0"/>
+        <w:autoSpaceDN w:val="0"/>
+        <w:adjustRightInd w:val="0"/>
+        <w:spacing w:after="0" w:line="240" w:lineRule="auto"/>
+        <w:rPr>
+          <w:b/>
+          <w:bCs/>
+        </w:rPr>
+      </w:pPr>
+      <w:r>
+        <w:rPr>
+          <w:b/>
+          <w:bCs/>
+        </w:rPr>
+        <w:t>- Melhorando controller:</w:t>
+      </w:r>
+    </w:p>
+    <w:p>
+      <w:pPr>
+        <w:autoSpaceDE w:val="0"/>
+        <w:autoSpaceDN w:val="0"/>
+        <w:adjustRightInd w:val="0"/>
+        <w:spacing w:after="0" w:line="240" w:lineRule="auto"/>
+        <w:rPr>
+          <w:b/>
+          <w:bCs/>
+        </w:rPr>
+      </w:pPr>
+      <w:r>
+        <w:rPr>
+          <w:b/>
+          <w:bCs/>
+        </w:rPr>
+        <w:tab/>
+        <w:t>- Remoção de anotações que podem ser implícitas.</w:t>
+      </w:r>
+    </w:p>
+    <w:p>
+      <w:pPr>
+        <w:autoSpaceDE w:val="0"/>
+        <w:autoSpaceDN w:val="0"/>
+        <w:adjustRightInd w:val="0"/>
+        <w:spacing w:after="0" w:line="240" w:lineRule="auto"/>
+        <w:rPr>
+          <w:b/>
+          <w:bCs/>
+        </w:rPr>
+      </w:pPr>
+    </w:p>
+    <w:p>
+      <w:pPr>
+        <w:autoSpaceDE w:val="0"/>
+        <w:autoSpaceDN w:val="0"/>
+        <w:adjustRightInd w:val="0"/>
+        <w:spacing w:after="0" w:line="240" w:lineRule="auto"/>
+        <w:rPr>
+          <w:b/>
+          <w:bCs/>
+        </w:rPr>
+      </w:pPr>
+      <w:r>
+        <w:rPr>
+          <w:b/>
+          <w:bCs/>
+        </w:rPr>
+        <w:t>Implementação de padrão de projeto VO:</w:t>
+      </w:r>
+    </w:p>
+    <w:p>
+      <w:pPr>
+        <w:autoSpaceDE w:val="0"/>
+        <w:autoSpaceDN w:val="0"/>
+        <w:adjustRightInd w:val="0"/>
+        <w:spacing w:after="0" w:line="240" w:lineRule="auto"/>
+        <w:rPr>
+          <w:b/>
+          <w:bCs/>
+        </w:rPr>
+      </w:pPr>
+    </w:p>
+    <w:p>
+      <w:pPr>
+        <w:autoSpaceDE w:val="0"/>
+        <w:autoSpaceDN w:val="0"/>
+        <w:adjustRightInd w:val="0"/>
+        <w:spacing w:after="0" w:line="240" w:lineRule="auto"/>
+        <w:rPr>
+          <w:b/>
+          <w:bCs/>
+          <w:u w:val="single"/>
+        </w:rPr>
+      </w:pPr>
+      <w:r>
+        <w:rPr>
+          <w:noProof/>
+        </w:rPr>
+        <w:drawing>
+          <wp:inline distT="0" distB="0" distL="0" distR="0" wp14:anchorId="1FD7351C" wp14:editId="182DF025">
+            <wp:extent cx="5400040" cy="5671185"/>
+            <wp:effectExtent l="0" t="0" r="0" b="5715"/>
+            <wp:docPr id="1" name="Imagem 1"/>
+            <wp:cNvGraphicFramePr>
+              <a:graphicFrameLocks xmlns:a="http://schemas.openxmlformats.org/drawingml/2006/main" noChangeAspect="1"/>
+            </wp:cNvGraphicFramePr>
+            <a:graphic xmlns:a="http://schemas.openxmlformats.org/drawingml/2006/main">
+              <a:graphicData uri="http://schemas.openxmlformats.org/drawingml/2006/picture">
+                <pic:pic xmlns:pic="http://schemas.openxmlformats.org/drawingml/2006/picture">
+                  <pic:nvPicPr>
+                    <pic:cNvPr id="1" name=""/>
+                    <pic:cNvPicPr/>
+                  </pic:nvPicPr>
+                  <pic:blipFill>
+                    <a:blip r:embed="rId4"/>
+                    <a:stretch>
+                      <a:fillRect/>
+                    </a:stretch>
+                  </pic:blipFill>
+                  <pic:spPr>
+                    <a:xfrm>
+                      <a:off x="0" y="0"/>
+                      <a:ext cx="5400040" cy="5671185"/>
+                    </a:xfrm>
+                    <a:prstGeom prst="rect">
+                      <a:avLst/>
+                    </a:prstGeom>
+                  </pic:spPr>
+                </pic:pic>
+              </a:graphicData>
+            </a:graphic>
+          </wp:inline>
+        </w:drawing>
       </w:r>
     </w:p>
     <w:sectPr>

</xml_diff>